<commit_message>
Updated Twitter Assignment writeup
</commit_message>
<xml_diff>
--- a/coursera/TwitterAssignment.docx
+++ b/coursera/TwitterAssignment.docx
@@ -10,9 +10,8 @@
       </w:pPr>
       <w:r>
         <w:rPr>
-          <w:rFonts w:cs="Times New Roman" w:hAnsi="Times New Roman" w:eastAsia="Times New Roman" w:ascii="Times New Roman"/>
+          <w:rFonts w:cs="Verdana" w:hAnsi="Verdana" w:eastAsia="Verdana" w:ascii="Verdana"/>
           <w:b w:val="0"/>
-          <w:color w:val="583f6f"/>
           <w:sz w:val="44"/>
           <w:highlight w:val="white"/>
           <w:rtl w:val="0"/>
@@ -51,6 +50,7 @@
       </w:pPr>
       <w:r>
         <w:rPr>
+          <w:rFonts w:cs="Verdana" w:hAnsi="Verdana" w:eastAsia="Verdana" w:ascii="Verdana"/>
           <w:sz w:val="20"/>
           <w:highlight w:val="white"/>
           <w:rtl w:val="0"/>
@@ -217,17 +217,13 @@
       </w:pPr>
       <w:r>
         <w:rPr>
+          <w:rFonts w:cs="Verdana" w:hAnsi="Verdana" w:eastAsia="Verdana" w:ascii="Verdana"/>
           <w:sz w:val="20"/>
           <w:highlight w:val="white"/>
           <w:rtl w:val="0"/>
         </w:rPr>
         <w:t xml:space="preserve">http://search.twitter.com/search.json?q=microsoft&amp;page=2</w:t>
       </w:r>
-      <w:r>
-        <w:rPr>
-          <w:rtl w:val="0"/>
-        </w:rPr>
-      </w:r>
     </w:p>
     <w:p>
       <w:pPr/>
@@ -262,8 +258,7 @@
       <w:pPr/>
       <w:r>
         <w:rPr>
-          <w:rFonts w:cs="Times New Roman" w:hAnsi="Times New Roman" w:eastAsia="Times New Roman" w:ascii="Times New Roman"/>
-          <w:color w:val="583f6f"/>
+          <w:rFonts w:cs="Verdana" w:hAnsi="Verdana" w:eastAsia="Verdana" w:ascii="Verdana"/>
           <w:sz w:val="44"/>
           <w:highlight w:val="white"/>
           <w:rtl w:val="0"/>
@@ -325,6 +320,7 @@
       <w:pPr/>
       <w:r>
         <w:rPr>
+          <w:rFonts w:cs="Verdana" w:hAnsi="Verdana" w:eastAsia="Verdana" w:ascii="Verdana"/>
           <w:b w:val="1"/>
           <w:rtl w:val="0"/>
         </w:rPr>
@@ -597,7 +593,7 @@
           <w:highlight w:val="white"/>
           <w:rtl w:val="0"/>
         </w:rPr>
-        <w:t xml:space="preserve"> Run the following and make sure you see data flowing.</w:t>
+        <w:t xml:space="preserve">Run the following and make sure you see data flowing.</w:t>
       </w:r>
     </w:p>
     <w:p>
@@ -628,21 +624,42 @@
           <w:highlight w:val="white"/>
           <w:rtl w:val="0"/>
         </w:rPr>
-        <w:t xml:space="preserve">You can pipe the output to a file, wait a few minutes, then kill the program to generate a sample.</w:t>
-      </w:r>
-    </w:p>
-    <w:p>
-      <w:pPr/>
-      <w:r>
-        <w:rPr>
-          <w:rtl w:val="0"/>
-        </w:rPr>
-      </w:r>
-    </w:p>
-    <w:p>
-      <w:pPr/>
-      <w:r>
-        <w:rPr>
+        <w:t xml:space="preserve">You can pipe the output to a file, wait a few minutes, then terminate the program to generate a sample.</w:t>
+      </w:r>
+    </w:p>
+    <w:p>
+      <w:pPr/>
+      <w:r>
+        <w:rPr>
+          <w:rtl w:val="0"/>
+        </w:rPr>
+      </w:r>
+    </w:p>
+    <w:p>
+      <w:pPr/>
+      <w:r>
+        <w:rPr>
+          <w:rFonts w:cs="Verdana" w:hAnsi="Verdana" w:eastAsia="Verdana" w:ascii="Verdana"/>
+          <w:sz w:val="20"/>
+          <w:highlight w:val="white"/>
+          <w:rtl w:val="0"/>
+        </w:rPr>
+        <w:t xml:space="preserve">Make sure to save this data for the duration of the assignment, we will be reusing it in later problems.</w:t>
+      </w:r>
+    </w:p>
+    <w:p>
+      <w:pPr/>
+      <w:r>
+        <w:rPr>
+          <w:rtl w:val="0"/>
+        </w:rPr>
+      </w:r>
+    </w:p>
+    <w:p>
+      <w:pPr/>
+      <w:r>
+        <w:rPr>
+          <w:rFonts w:cs="Verdana" w:hAnsi="Verdana" w:eastAsia="Verdana" w:ascii="Verdana"/>
           <w:b w:val="1"/>
           <w:rtl w:val="0"/>
         </w:rPr>
@@ -691,7 +708,7 @@
           <w:highlight w:val="white"/>
           <w:rtl w:val="0"/>
         </w:rPr>
-        <w:t xml:space="preserve">You are provided with a skeleton file, sent.py, which can be executed using the following command with the proper arguments:</w:t>
+        <w:t xml:space="preserve">You are provided with a skeleton file, sent.py, which can be executed using the following command:</w:t>
       </w:r>
     </w:p>
     <w:p>
@@ -772,7 +789,7 @@
           <w:highlight w:val="white"/>
           <w:rtl w:val="0"/>
         </w:rPr>
-        <w:t xml:space="preserve">This paper may be useful in developing a sentiment metric:</w:t>
+        <w:t xml:space="preserve">The following paper may be useful for developing a sentiment metric:</w:t>
       </w:r>
     </w:p>
     <w:p>
@@ -833,6 +850,7 @@
       </w:pPr>
       <w:r>
         <w:rPr>
+          <w:rFonts w:cs="Verdana" w:hAnsi="Verdana" w:eastAsia="Verdana" w:ascii="Verdana"/>
           <w:sz w:val="20"/>
           <w:highlight w:val="white"/>
           <w:rtl w:val="0"/>
@@ -891,59 +909,104 @@
       </w:pPr>
       <w:r>
         <w:rPr>
-          <w:rFonts w:cs="Times New Roman" w:hAnsi="Times New Roman" w:eastAsia="Times New Roman" w:ascii="Times New Roman"/>
-          <w:color w:val="583f6f"/>
+          <w:rFonts w:cs="Verdana" w:hAnsi="Verdana" w:eastAsia="Verdana" w:ascii="Verdana"/>
           <w:sz w:val="44"/>
           <w:highlight w:val="white"/>
           <w:rtl w:val="0"/>
         </w:rPr>
-        <w:t xml:space="preserve">Problem 2: Word Frequencies</w:t>
-      </w:r>
-    </w:p>
-    <w:p>
-      <w:pPr>
-        <w:ind w:left="0" w:firstLine="0"/>
-      </w:pPr>
-      <w:r>
-        <w:rPr>
-          <w:rtl w:val="0"/>
-        </w:rPr>
-      </w:r>
-    </w:p>
-    <w:p>
-      <w:pPr>
-        <w:ind w:left="0" w:firstLine="0"/>
-      </w:pPr>
-      <w:r>
-        <w:rPr>
-          <w:rFonts w:cs="Verdana" w:hAnsi="Verdana" w:eastAsia="Verdana" w:ascii="Verdana"/>
-          <w:sz w:val="20"/>
-          <w:rtl w:val="0"/>
-        </w:rPr>
-        <w:t xml:space="preserve">Write a script, count_engish.py, with a function, twitter_word_frequency(), that computes the word frequency histogram of your Twitter live stream data.</w:t>
-      </w:r>
-    </w:p>
-    <w:p>
-      <w:pPr>
-        <w:ind w:left="0" w:firstLine="0"/>
-      </w:pPr>
-      <w:r>
-        <w:rPr>
-          <w:rtl w:val="0"/>
-        </w:rPr>
-      </w:r>
-    </w:p>
-    <w:p>
-      <w:pPr>
-        <w:ind w:left="0" w:firstLine="0"/>
-      </w:pPr>
-      <w:r>
-        <w:rPr>
-          <w:rFonts w:cs="Verdana" w:hAnsi="Verdana" w:eastAsia="Verdana" w:ascii="Verdana"/>
-          <w:sz w:val="20"/>
-          <w:rtl w:val="0"/>
-        </w:rPr>
-        <w:t xml:space="preserve">twitter_word_frequency() should return a dictionary mapping words to frequencies.</w:t>
+        <w:t xml:space="preserve">Problem 2: Term Frequency</w:t>
+      </w:r>
+    </w:p>
+    <w:p>
+      <w:pPr>
+        <w:ind w:left="0" w:firstLine="0"/>
+      </w:pPr>
+      <w:r>
+        <w:rPr>
+          <w:rtl w:val="0"/>
+        </w:rPr>
+      </w:r>
+    </w:p>
+    <w:p>
+      <w:pPr>
+        <w:ind w:left="0" w:firstLine="0"/>
+      </w:pPr>
+      <w:r>
+        <w:rPr>
+          <w:rFonts w:cs="Verdana" w:hAnsi="Verdana" w:eastAsia="Verdana" w:ascii="Verdana"/>
+          <w:sz w:val="20"/>
+          <w:rtl w:val="0"/>
+        </w:rPr>
+        <w:t xml:space="preserve">Compute the term frequency histogram of the livestream data you harvested from Problem 1-A.</w:t>
+      </w:r>
+    </w:p>
+    <w:p>
+      <w:pPr>
+        <w:ind w:left="0" w:firstLine="0"/>
+      </w:pPr>
+      <w:r>
+        <w:rPr>
+          <w:rtl w:val="0"/>
+        </w:rPr>
+      </w:r>
+    </w:p>
+    <w:p>
+      <w:pPr>
+        <w:ind w:left="0" w:firstLine="0"/>
+      </w:pPr>
+      <w:r>
+        <w:rPr>
+          <w:rFonts w:cs="Verdana" w:hAnsi="Verdana" w:eastAsia="Verdana" w:ascii="Verdana"/>
+          <w:sz w:val="20"/>
+          <w:rtl w:val="0"/>
+        </w:rPr>
+        <w:t xml:space="preserve">Write a Python script that provides a function, frequency(&lt;term&gt;), that takes a term and returns the computed frequency.</w:t>
+      </w:r>
+    </w:p>
+    <w:p>
+      <w:pPr>
+        <w:ind w:left="0" w:firstLine="0"/>
+      </w:pPr>
+      <w:r>
+        <w:rPr>
+          <w:rtl w:val="0"/>
+        </w:rPr>
+      </w:r>
+    </w:p>
+    <w:p>
+      <w:pPr>
+        <w:ind w:left="0" w:firstLine="0"/>
+      </w:pPr>
+      <w:r>
+        <w:rPr>
+          <w:rFonts w:cs="Verdana" w:hAnsi="Verdana" w:eastAsia="Verdana" w:ascii="Verdana"/>
+          <w:sz w:val="20"/>
+          <w:rtl w:val="0"/>
+        </w:rPr>
+        <w:t xml:space="preserve">Frequency measurements may take phrases into account, but this is not required. We only ask that you compute frequencies for individual tokens.</w:t>
+      </w:r>
+    </w:p>
+    <w:p>
+      <w:pPr>
+        <w:ind w:left="0" w:firstLine="0"/>
+      </w:pPr>
+      <w:r>
+        <w:rPr>
+          <w:rtl w:val="0"/>
+        </w:rPr>
+      </w:r>
+    </w:p>
+    <w:p>
+      <w:pPr>
+        <w:ind w:left="0" w:firstLine="0"/>
+      </w:pPr>
+      <w:r>
+        <w:rPr>
+          <w:rFonts w:cs="Verdana" w:hAnsi="Verdana" w:eastAsia="Verdana" w:ascii="Verdana"/>
+          <w:sz w:val="20"/>
+          <w:rtl w:val="0"/>
+        </w:rPr>
+        <w:t xml:space="preserve">Depening on your method of parsing, you may end up with frequencies for hashtags, links, stop words, phrases, etc. Some skew is acceptable for the sake of keeping parsing simple. We will take your solution as long as we can call frequency on individual English tokens and get numerical values.</w:t>
       </w:r>
     </w:p>
     <w:p>
@@ -968,7 +1031,7 @@
           <w:highlight w:val="white"/>
           <w:rtl w:val="0"/>
         </w:rPr>
-        <w:t xml:space="preserve">What to turn in: count_english.py</w:t>
+        <w:t xml:space="preserve">What to turn in: your term frequency script</w:t>
       </w:r>
     </w:p>
     <w:p>
@@ -990,9 +1053,8 @@
       <w:bookmarkEnd w:id="0"/>
       <w:r>
         <w:rPr>
-          <w:rFonts w:cs="Times New Roman" w:hAnsi="Times New Roman" w:eastAsia="Times New Roman" w:ascii="Times New Roman"/>
+          <w:rFonts w:cs="Verdana" w:hAnsi="Verdana" w:eastAsia="Verdana" w:ascii="Verdana"/>
           <w:b w:val="0"/>
-          <w:color w:val="583f6f"/>
           <w:sz w:val="44"/>
           <w:highlight w:val="white"/>
           <w:rtl w:val="0"/>
@@ -1009,47 +1071,56 @@
           <w:highlight w:val="white"/>
           <w:rtl w:val="0"/>
         </w:rPr>
-        <w:t xml:space="preserve">Using the live stream, write a script, happiest_state.py, with a function, happiest_state() to deduce the state from which each tweet was submitted. </w:t>
-      </w:r>
-    </w:p>
-    <w:p>
-      <w:pPr/>
-      <w:r>
-        <w:rPr>
-          <w:rtl w:val="0"/>
-        </w:rPr>
-      </w:r>
-    </w:p>
-    <w:p>
-      <w:pPr/>
-      <w:r>
-        <w:rPr>
-          <w:rFonts w:cs="Verdana" w:hAnsi="Verdana" w:eastAsia="Verdana" w:ascii="Verdana"/>
-          <w:sz w:val="20"/>
-          <w:highlight w:val="white"/>
-          <w:rtl w:val="0"/>
-        </w:rPr>
-        <w:t xml:space="preserve">happiest_state() should return a string representation of the happiest state.</w:t>
-      </w:r>
-    </w:p>
-    <w:p>
-      <w:pPr/>
-      <w:r>
-        <w:rPr>
-          <w:rtl w:val="0"/>
-        </w:rPr>
-      </w:r>
-    </w:p>
-    <w:p>
-      <w:pPr/>
-      <w:r>
-        <w:rPr>
-          <w:rFonts w:cs="Verdana" w:hAnsi="Verdana" w:eastAsia="Verdana" w:ascii="Verdana"/>
-          <w:sz w:val="20"/>
-          <w:highlight w:val="white"/>
-          <w:rtl w:val="0"/>
-        </w:rPr>
-        <w:t xml:space="preserve">Some tweets are geotagged, and you can use this. There are other ways that may be simpler but perhaps less accurate. Anything is fine, but document and defend your assumptions.</w:t>
+        <w:t xml:space="preserve">W</w:t>
+      </w:r>
+      <w:r>
+        <w:rPr>
+          <w:rFonts w:cs="Verdana" w:hAnsi="Verdana" w:eastAsia="Verdana" w:ascii="Verdana"/>
+          <w:sz w:val="20"/>
+          <w:highlight w:val="white"/>
+          <w:rtl w:val="0"/>
+        </w:rPr>
+        <w:t xml:space="preserve">rite a script that provides a function, happiest_state(), that returns the name of the happiest state as a string.</w:t>
+      </w:r>
+    </w:p>
+    <w:p>
+      <w:pPr/>
+      <w:r>
+        <w:rPr>
+          <w:rtl w:val="0"/>
+        </w:rPr>
+      </w:r>
+    </w:p>
+    <w:p>
+      <w:pPr/>
+      <w:r>
+        <w:rPr>
+          <w:rFonts w:cs="Verdana" w:hAnsi="Verdana" w:eastAsia="Verdana" w:ascii="Verdana"/>
+          <w:sz w:val="20"/>
+          <w:highlight w:val="white"/>
+          <w:rtl w:val="0"/>
+        </w:rPr>
+        <w:t xml:space="preserve">We recommend reusing your solution to Problem 1-B and generalizing it to compute sentiments for entire tweets.</w:t>
+      </w:r>
+    </w:p>
+    <w:p>
+      <w:pPr/>
+      <w:r>
+        <w:rPr>
+          <w:rtl w:val="0"/>
+        </w:rPr>
+      </w:r>
+    </w:p>
+    <w:p>
+      <w:pPr/>
+      <w:r>
+        <w:rPr>
+          <w:rFonts w:cs="Verdana" w:hAnsi="Verdana" w:eastAsia="Verdana" w:ascii="Verdana"/>
+          <w:sz w:val="20"/>
+          <w:highlight w:val="white"/>
+          <w:rtl w:val="0"/>
+        </w:rPr>
+        <w:t xml:space="preserve">Some tweets are geotagged, and you can use this information to sort tweets. There are other ways that may tradeoff accuracy for simplicity. Anything is fine, but document and defend your decision.</w:t>
       </w:r>
     </w:p>
     <w:p>
@@ -1184,72 +1255,129 @@
           <w:highlight w:val="white"/>
           <w:rtl w:val="0"/>
         </w:rPr>
-        <w:t xml:space="preserve">What to turn in: happiest_state.py</w:t>
-      </w:r>
-    </w:p>
-    <w:p>
-      <w:pPr>
-        <w:ind w:left="0" w:firstLine="0"/>
-      </w:pPr>
-      <w:r>
-        <w:rPr>
-          <w:rtl w:val="0"/>
-        </w:rPr>
-      </w:r>
-    </w:p>
-    <w:p>
-      <w:pPr>
-        <w:ind w:left="0" w:firstLine="0"/>
-      </w:pPr>
-      <w:r>
-        <w:rPr>
-          <w:rFonts w:cs="Times New Roman" w:hAnsi="Times New Roman" w:eastAsia="Times New Roman" w:ascii="Times New Roman"/>
-          <w:color w:val="583f6f"/>
+        <w:t xml:space="preserve">What to turn in: your happiest state script</w:t>
+      </w:r>
+    </w:p>
+    <w:p>
+      <w:pPr>
+        <w:ind w:left="0" w:firstLine="0"/>
+      </w:pPr>
+      <w:r>
+        <w:rPr>
+          <w:rtl w:val="0"/>
+        </w:rPr>
+      </w:r>
+    </w:p>
+    <w:p>
+      <w:pPr>
+        <w:ind w:left="0" w:firstLine="0"/>
+      </w:pPr>
+      <w:r>
+        <w:rPr>
+          <w:rFonts w:cs="Verdana" w:hAnsi="Verdana" w:eastAsia="Verdana" w:ascii="Verdana"/>
           <w:sz w:val="44"/>
           <w:highlight w:val="white"/>
           <w:rtl w:val="0"/>
         </w:rPr>
-        <w:t xml:space="preserve">Problem 4: Top 10 hash tags</w:t>
-      </w:r>
-    </w:p>
-    <w:p>
-      <w:pPr>
-        <w:ind w:left="0" w:firstLine="0"/>
-      </w:pPr>
-      <w:r>
-        <w:rPr>
-          <w:rtl w:val="0"/>
-        </w:rPr>
-      </w:r>
-    </w:p>
-    <w:p>
-      <w:pPr/>
-      <w:r>
-        <w:rPr>
-          <w:rFonts w:cs="Verdana" w:hAnsi="Verdana" w:eastAsia="Verdana" w:ascii="Verdana"/>
-          <w:sz w:val="20"/>
-          <w:rtl w:val="0"/>
-        </w:rPr>
-        <w:t xml:space="preserve">Write a script, top_tags.py, with a function, top_tags(), that computes the ten hash tags with the highest frequency from your Twitter live stream data.</w:t>
-      </w:r>
-    </w:p>
-    <w:p>
-      <w:pPr/>
-      <w:r>
-        <w:rPr>
-          <w:rtl w:val="0"/>
-        </w:rPr>
-      </w:r>
-    </w:p>
-    <w:p>
-      <w:pPr/>
-      <w:r>
-        <w:rPr>
-          <w:rFonts w:cs="Verdana" w:hAnsi="Verdana" w:eastAsia="Verdana" w:ascii="Verdana"/>
-          <w:sz w:val="20"/>
-          <w:rtl w:val="0"/>
-        </w:rPr>
-        <w:t xml:space="preserve">top_tags() should return a ten-element mapping from hash_tags to frequencies.</w:t>
+        <w:t xml:space="preserve">Problem 4: Top ten hash tags</w:t>
+      </w:r>
+    </w:p>
+    <w:p>
+      <w:pPr>
+        <w:ind w:left="0" w:firstLine="0"/>
+      </w:pPr>
+      <w:r>
+        <w:rPr>
+          <w:rtl w:val="0"/>
+        </w:rPr>
+      </w:r>
+    </w:p>
+    <w:p>
+      <w:pPr/>
+      <w:r>
+        <w:rPr>
+          <w:rFonts w:cs="Verdana" w:hAnsi="Verdana" w:eastAsia="Verdana" w:ascii="Verdana"/>
+          <w:sz w:val="20"/>
+          <w:rtl w:val="0"/>
+        </w:rPr>
+        <w:t xml:space="preserve">Write a script that provides a function, top_ten_hash_tags(), that computes the ten most frequenly occuring hash tags from the data you gathered in Problem 1-A.</w:t>
+      </w:r>
+    </w:p>
+    <w:p>
+      <w:pPr/>
+      <w:r>
+        <w:rPr>
+          <w:rtl w:val="0"/>
+        </w:rPr>
+      </w:r>
+    </w:p>
+    <w:p>
+      <w:pPr/>
+      <w:r>
+        <w:rPr>
+          <w:rFonts w:cs="Verdana" w:hAnsi="Verdana" w:eastAsia="Verdana" w:ascii="Verdana"/>
+          <w:sz w:val="20"/>
+          <w:rtl w:val="0"/>
+        </w:rPr>
+        <w:t xml:space="preserve">top_ten_hash_tags() should return a dictionary associating hash tag strings to numerical frequencies.</w:t>
+      </w:r>
+    </w:p>
+    <w:p>
+      <w:pPr/>
+      <w:r>
+        <w:rPr>
+          <w:rtl w:val="0"/>
+        </w:rPr>
+      </w:r>
+    </w:p>
+    <w:p>
+      <w:pPr/>
+      <w:r>
+        <w:rPr>
+          <w:rFonts w:cs="Verdana" w:hAnsi="Verdana" w:eastAsia="Verdana" w:ascii="Verdana"/>
+          <w:sz w:val="20"/>
+          <w:rtl w:val="0"/>
+        </w:rPr>
+        <w:t xml:space="preserve">The hash tag string keys should be formatted as follows:</w:t>
+      </w:r>
+    </w:p>
+    <w:p>
+      <w:pPr/>
+      <w:r>
+        <w:rPr>
+          <w:rtl w:val="0"/>
+        </w:rPr>
+      </w:r>
+    </w:p>
+    <w:p>
+      <w:pPr/>
+      <w:r>
+        <w:rPr>
+          <w:rFonts w:cs="Verdana" w:hAnsi="Verdana" w:eastAsia="Verdana" w:ascii="Verdana"/>
+          <w:sz w:val="20"/>
+          <w:rtl w:val="0"/>
+        </w:rPr>
+        <w:tab/>
+        <w:t xml:space="preserve">#&lt;hashtag&gt;</w:t>
+      </w:r>
+    </w:p>
+    <w:p>
+      <w:pPr/>
+      <w:r>
+        <w:rPr>
+          <w:rtl w:val="0"/>
+        </w:rPr>
+      </w:r>
+    </w:p>
+    <w:p>
+      <w:pPr/>
+      <w:r>
+        <w:rPr>
+          <w:rFonts w:cs="Verdana" w:hAnsi="Verdana" w:eastAsia="Verdana" w:ascii="Verdana"/>
+          <w:sz w:val="20"/>
+          <w:rtl w:val="0"/>
+        </w:rPr>
+        <w:t xml:space="preserve">The resulting dictionary should contain at most ten elements, and order ties may be broken as you see fit.</w:t>
       </w:r>
     </w:p>
     <w:p>
@@ -1279,17 +1407,7 @@
           <w:sz w:val="20"/>
           <w:rtl w:val="0"/>
         </w:rPr>
-        <w:t xml:space="preserve">top_tags</w:t>
-      </w:r>
-      <w:r>
-        <w:rPr>
-          <w:rFonts w:cs="Verdana" w:hAnsi="Verdana" w:eastAsia="Verdana" w:ascii="Verdana"/>
-          <w:color w:val="ff0000"/>
-          <w:sz w:val="20"/>
-          <w:highlight w:val="white"/>
-          <w:rtl w:val="0"/>
-        </w:rPr>
-        <w:t xml:space="preserve">.py</w:t>
+        <w:t xml:space="preserve">your top ten hash tags script</w:t>
       </w:r>
       <w:r>
         <w:rPr>
@@ -1316,7 +1434,7 @@
         <w:ind w:left="720" w:firstLine="360"/>
       </w:pPr>
       <w:rPr>
-        <w:rFonts w:cs="Arial" w:hAnsi="Arial" w:eastAsia="Arial" w:ascii="Arial"/>
+        <w:rFonts w:cs="Verdana" w:hAnsi="Verdana" w:eastAsia="Verdana" w:ascii="Verdana"/>
         <w:b w:val="0"/>
         <w:i w:val="0"/>
         <w:smallCaps w:val="0"/>
@@ -1335,7 +1453,7 @@
         <w:ind w:left="1440" w:firstLine="1080"/>
       </w:pPr>
       <w:rPr>
-        <w:rFonts w:cs="Arial" w:hAnsi="Arial" w:eastAsia="Arial" w:ascii="Arial"/>
+        <w:rFonts w:cs="Verdana" w:hAnsi="Verdana" w:eastAsia="Verdana" w:ascii="Verdana"/>
         <w:b w:val="0"/>
         <w:i w:val="0"/>
         <w:smallCaps w:val="0"/>
@@ -1354,7 +1472,7 @@
         <w:ind w:left="2160" w:firstLine="1800"/>
       </w:pPr>
       <w:rPr>
-        <w:rFonts w:cs="Arial" w:hAnsi="Arial" w:eastAsia="Arial" w:ascii="Arial"/>
+        <w:rFonts w:cs="Verdana" w:hAnsi="Verdana" w:eastAsia="Verdana" w:ascii="Verdana"/>
         <w:b w:val="0"/>
         <w:i w:val="0"/>
         <w:smallCaps w:val="0"/>
@@ -1373,7 +1491,7 @@
         <w:ind w:left="2880" w:firstLine="2520"/>
       </w:pPr>
       <w:rPr>
-        <w:rFonts w:cs="Arial" w:hAnsi="Arial" w:eastAsia="Arial" w:ascii="Arial"/>
+        <w:rFonts w:cs="Verdana" w:hAnsi="Verdana" w:eastAsia="Verdana" w:ascii="Verdana"/>
         <w:b w:val="0"/>
         <w:i w:val="0"/>
         <w:smallCaps w:val="0"/>
@@ -1392,7 +1510,7 @@
         <w:ind w:left="3600" w:firstLine="3240"/>
       </w:pPr>
       <w:rPr>
-        <w:rFonts w:cs="Arial" w:hAnsi="Arial" w:eastAsia="Arial" w:ascii="Arial"/>
+        <w:rFonts w:cs="Verdana" w:hAnsi="Verdana" w:eastAsia="Verdana" w:ascii="Verdana"/>
         <w:b w:val="0"/>
         <w:i w:val="0"/>
         <w:smallCaps w:val="0"/>
@@ -1411,7 +1529,7 @@
         <w:ind w:left="4320" w:firstLine="3960"/>
       </w:pPr>
       <w:rPr>
-        <w:rFonts w:cs="Arial" w:hAnsi="Arial" w:eastAsia="Arial" w:ascii="Arial"/>
+        <w:rFonts w:cs="Verdana" w:hAnsi="Verdana" w:eastAsia="Verdana" w:ascii="Verdana"/>
         <w:b w:val="0"/>
         <w:i w:val="0"/>
         <w:smallCaps w:val="0"/>
@@ -1430,7 +1548,7 @@
         <w:ind w:left="5040" w:firstLine="4680"/>
       </w:pPr>
       <w:rPr>
-        <w:rFonts w:cs="Arial" w:hAnsi="Arial" w:eastAsia="Arial" w:ascii="Arial"/>
+        <w:rFonts w:cs="Verdana" w:hAnsi="Verdana" w:eastAsia="Verdana" w:ascii="Verdana"/>
         <w:b w:val="0"/>
         <w:i w:val="0"/>
         <w:smallCaps w:val="0"/>
@@ -1449,7 +1567,7 @@
         <w:ind w:left="5760" w:firstLine="5400"/>
       </w:pPr>
       <w:rPr>
-        <w:rFonts w:cs="Arial" w:hAnsi="Arial" w:eastAsia="Arial" w:ascii="Arial"/>
+        <w:rFonts w:cs="Verdana" w:hAnsi="Verdana" w:eastAsia="Verdana" w:ascii="Verdana"/>
         <w:b w:val="0"/>
         <w:i w:val="0"/>
         <w:smallCaps w:val="0"/>
@@ -1468,7 +1586,7 @@
         <w:ind w:left="6480" w:firstLine="6120"/>
       </w:pPr>
       <w:rPr>
-        <w:rFonts w:cs="Arial" w:hAnsi="Arial" w:eastAsia="Arial" w:ascii="Arial"/>
+        <w:rFonts w:cs="Verdana" w:hAnsi="Verdana" w:eastAsia="Verdana" w:ascii="Verdana"/>
         <w:b w:val="0"/>
         <w:i w:val="0"/>
         <w:smallCaps w:val="0"/>

</xml_diff>